<commit_message>
Aggiornamento diario di oggi
Ho aggiornato il diario di oggi aggiungendo le attività che ho fatto oggi
</commit_message>
<xml_diff>
--- a/Diari/ClassroomArScanner_2020-05-08.docx
+++ b/Diari/ClassroomArScanner_2020-05-08.docx
@@ -15,7 +15,6 @@
           <w:lang w:val="fr-CH"/>
         </w:rPr>
       </w:pPr>
-      <w:proofErr w:type="spellStart"/>
       <w:r>
         <w:rPr>
           <w:b/>
@@ -24,31 +23,8 @@
           <w:szCs w:val="48"/>
           <w:lang w:val="fr-CH"/>
         </w:rPr>
-        <w:t>Diario</w:t>
+        <w:t>Diario di lavoro</w:t>
       </w:r>
-      <w:proofErr w:type="spellEnd"/>
-      <w:r>
-        <w:rPr>
-          <w:b/>
-          <w:bCs/>
-          <w:sz w:val="48"/>
-          <w:szCs w:val="48"/>
-          <w:lang w:val="fr-CH"/>
-        </w:rPr>
-        <w:t xml:space="preserve"> di </w:t>
-      </w:r>
-      <w:proofErr w:type="spellStart"/>
-      <w:r>
-        <w:rPr>
-          <w:b/>
-          <w:bCs/>
-          <w:sz w:val="48"/>
-          <w:szCs w:val="48"/>
-          <w:lang w:val="fr-CH"/>
-        </w:rPr>
-        <w:t>lavoro</w:t>
-      </w:r>
-      <w:proofErr w:type="spellEnd"/>
     </w:p>
     <w:p>
       <w:pPr>
@@ -249,6 +225,48 @@
       <w:r>
         <w:t>Pierpaolo: Ho terminato il gantt consuntivo e ho modificato la documentazione sul scraper.</w:t>
       </w:r>
+      <w:r>
+        <w:t xml:space="preserve"> Ho aggiornato la pagina guide del sito.</w:t>
+      </w:r>
+    </w:p>
+    <w:p>
+      <w:pPr>
+        <w:pBdr>
+          <w:top w:val="single" w:sz="4" w:space="1" w:color="000000"/>
+          <w:left w:val="single" w:sz="4" w:space="4" w:color="000000"/>
+          <w:bottom w:val="single" w:sz="4" w:space="1" w:color="000000"/>
+          <w:right w:val="single" w:sz="4" w:space="4" w:color="000000"/>
+        </w:pBdr>
+      </w:pPr>
+      <w:r>
+        <w:t xml:space="preserve">Lorenzo: </w:t>
+      </w:r>
+    </w:p>
+    <w:p>
+      <w:pPr>
+        <w:pBdr>
+          <w:top w:val="single" w:sz="4" w:space="1" w:color="000000"/>
+          <w:left w:val="single" w:sz="4" w:space="4" w:color="000000"/>
+          <w:bottom w:val="single" w:sz="4" w:space="1" w:color="000000"/>
+          <w:right w:val="single" w:sz="4" w:space="4" w:color="000000"/>
+        </w:pBdr>
+      </w:pPr>
+      <w:r>
+        <w:t>Julian:</w:t>
+      </w:r>
+    </w:p>
+    <w:p>
+      <w:pPr>
+        <w:pBdr>
+          <w:top w:val="single" w:sz="4" w:space="1" w:color="000000"/>
+          <w:left w:val="single" w:sz="4" w:space="4" w:color="000000"/>
+          <w:bottom w:val="single" w:sz="4" w:space="1" w:color="000000"/>
+          <w:right w:val="single" w:sz="4" w:space="4" w:color="000000"/>
+        </w:pBdr>
+      </w:pPr>
+      <w:r>
+        <w:t>Claudio:</w:t>
+      </w:r>
     </w:p>
     <w:p>
       <w:pPr>
@@ -317,16 +335,6 @@
         </w:rPr>
         <w:t>Punto della situazione rispetto alla pianificazione</w:t>
       </w:r>
-    </w:p>
-    <w:p>
-      <w:pPr>
-        <w:pBdr>
-          <w:top w:val="single" w:sz="4" w:space="1" w:color="000000"/>
-          <w:left w:val="single" w:sz="4" w:space="4" w:color="000000"/>
-          <w:bottom w:val="single" w:sz="4" w:space="1" w:color="000000"/>
-          <w:right w:val="single" w:sz="4" w:space="4" w:color="000000"/>
-        </w:pBdr>
-      </w:pPr>
     </w:p>
     <w:p>
       <w:pPr>
@@ -415,49 +423,7 @@
       <w:rPr>
         <w:lang w:val="fr-CH"/>
       </w:rPr>
-      <w:t xml:space="preserve">Nome </w:t>
-    </w:r>
-    <w:proofErr w:type="spellStart"/>
-    <w:r>
-      <w:rPr>
-        <w:lang w:val="fr-CH"/>
-      </w:rPr>
-      <w:t>Progetto</w:t>
-    </w:r>
-    <w:proofErr w:type="spellEnd"/>
-    <w:r>
-      <w:rPr>
-        <w:lang w:val="fr-CH"/>
-      </w:rPr>
-      <w:t xml:space="preserve"> : </w:t>
-    </w:r>
-    <w:proofErr w:type="spellStart"/>
-    <w:r>
-      <w:rPr>
-        <w:lang w:val="fr-CH"/>
-      </w:rPr>
-      <w:t>Classroom</w:t>
-    </w:r>
-    <w:proofErr w:type="spellEnd"/>
-    <w:r>
-      <w:rPr>
-        <w:lang w:val="fr-CH"/>
-      </w:rPr>
-      <w:t xml:space="preserve"> </w:t>
-    </w:r>
-    <w:proofErr w:type="spellStart"/>
-    <w:r>
-      <w:rPr>
-        <w:lang w:val="fr-CH"/>
-      </w:rPr>
-      <w:t>ar</w:t>
-    </w:r>
-    <w:proofErr w:type="spellEnd"/>
-    <w:r>
-      <w:rPr>
-        <w:lang w:val="fr-CH"/>
-      </w:rPr>
-      <w:t xml:space="preserve"> scanner</w:t>
+      <w:t>Nome Progetto : Classroom ar scanner</w:t>
     </w:r>
   </w:p>
 </w:ftr>
@@ -473,35 +439,7 @@
       <w:rPr>
         <w:lang w:val="fr-CH"/>
       </w:rPr>
-      <w:t xml:space="preserve">Nome </w:t>
-    </w:r>
-    <w:proofErr w:type="spellStart"/>
-    <w:r>
-      <w:rPr>
-        <w:lang w:val="fr-CH"/>
-      </w:rPr>
-      <w:t>Progetto</w:t>
-    </w:r>
-    <w:proofErr w:type="spellEnd"/>
-    <w:r>
-      <w:rPr>
-        <w:lang w:val="fr-CH"/>
-      </w:rPr>
-      <w:t xml:space="preserve"> : </w:t>
-    </w:r>
-    <w:proofErr w:type="spellStart"/>
-    <w:r>
-      <w:rPr>
-        <w:lang w:val="fr-CH"/>
-      </w:rPr>
-      <w:t>Classroom</w:t>
-    </w:r>
-    <w:proofErr w:type="spellEnd"/>
-    <w:r>
-      <w:rPr>
-        <w:lang w:val="fr-CH"/>
-      </w:rPr>
-      <w:t xml:space="preserve"> AR Scanner</w:t>
+      <w:t>Nome Progetto : Classroom AR Scanner</w:t>
     </w:r>
   </w:p>
 </w:ftr>

</xml_diff>